<commit_message>
checkin as it sorta works
</commit_message>
<xml_diff>
--- a/[docs]/about/Space Newsletter - draft - crowd sourcing - V1 070914 SG-pn FINAL.docx
+++ b/[docs]/about/Space Newsletter - draft - crowd sourcing - V1 070914 SG-pn FINAL.docx
@@ -360,7 +360,15 @@
                                 </w:rPr>
                               </w:pPr>
                               <w:r>
-                                <w:t xml:space="preserve">Credit: Opensourceway </w:t>
+                                <w:t xml:space="preserve">Credit: </w:t>
+                              </w:r>
+                              <w:proofErr w:type="spellStart"/>
+                              <w:r>
+                                <w:t>Opensourceway</w:t>
+                              </w:r>
+                              <w:proofErr w:type="spellEnd"/>
+                              <w:r>
+                                <w:t xml:space="preserve"> </w:t>
                               </w:r>
                               <w:r>
                                 <w:t>https://flic.kr/p/9Lz176</w:t>
@@ -422,7 +430,15 @@
                           </w:rPr>
                         </w:pPr>
                         <w:r>
-                          <w:t xml:space="preserve">Credit: Opensourceway </w:t>
+                          <w:t xml:space="preserve">Credit: </w:t>
+                        </w:r>
+                        <w:proofErr w:type="spellStart"/>
+                        <w:r>
+                          <w:t>Opensourceway</w:t>
+                        </w:r>
+                        <w:proofErr w:type="spellEnd"/>
+                        <w:r>
+                          <w:t xml:space="preserve"> </w:t>
                         </w:r>
                         <w:r>
                           <w:t>https://flic.kr/p/9Lz176</w:t>
@@ -485,42 +501,6 @@
       </w:r>
       <w:r>
         <w:t xml:space="preserve">volumes of data yet to come. </w:t>
-      </w:r>
-      <w:r>
-        <w:t>But imagine we must</w:t>
-      </w:r>
-      <w:r>
-        <w:t>,</w:t>
-      </w:r>
-      <w:r>
-        <w:t xml:space="preserve"> as there are opportunities for CGI </w:t>
-      </w:r>
-      <w:r>
-        <w:t xml:space="preserve">as we have </w:t>
-      </w:r>
-      <w:r>
-        <w:t xml:space="preserve">the experience and resources </w:t>
-      </w:r>
-      <w:r>
-        <w:t xml:space="preserve">needed </w:t>
-      </w:r>
-      <w:r>
-        <w:t xml:space="preserve">to </w:t>
-      </w:r>
-      <w:r>
-        <w:t xml:space="preserve">help the agencies </w:t>
-      </w:r>
-      <w:r>
-        <w:t>tackle this</w:t>
-      </w:r>
-      <w:r>
-        <w:t xml:space="preserve"> big </w:t>
-      </w:r>
-      <w:r>
-        <w:t xml:space="preserve">space </w:t>
-      </w:r>
-      <w:r>
-        <w:t>data problem.</w:t>
       </w:r>
     </w:p>
     <w:p>
@@ -893,7 +873,7 @@
         <w:t xml:space="preserve">are </w:t>
       </w:r>
       <w:r>
-        <w:t xml:space="preserve">making observations about the breeding of a particular species from the deck of a </w:t>
+        <w:t xml:space="preserve">making observations from the deck of a </w:t>
       </w:r>
       <w:r>
         <w:t>super tanker</w:t>
@@ -905,7 +885,13 @@
         <w:t xml:space="preserve">. </w:t>
       </w:r>
       <w:r>
-        <w:t xml:space="preserve">When a scientist spots a species he is interested in, he tells the </w:t>
+        <w:t xml:space="preserve">When a scientist spots </w:t>
+      </w:r>
+      <w:r>
+        <w:t xml:space="preserve">something </w:t>
+      </w:r>
+      <w:r>
+        <w:t xml:space="preserve">he is interested in, he tells the </w:t>
       </w:r>
       <w:r>
         <w:t>captain to stop the ship</w:t>
@@ -914,7 +900,15 @@
         <w:t xml:space="preserve"> so that he can make detailed observations.</w:t>
       </w:r>
       <w:r>
-        <w:t xml:space="preserve"> The problem is that by the time the supertanker stops, </w:t>
+        <w:t xml:space="preserve"> The problem is that by the time the </w:t>
+      </w:r>
+      <w:proofErr w:type="spellStart"/>
+      <w:r>
+        <w:t>supertanker</w:t>
+      </w:r>
+      <w:proofErr w:type="spellEnd"/>
+      <w:r>
+        <w:t xml:space="preserve"> stops, </w:t>
       </w:r>
       <w:r>
         <w:t xml:space="preserve">5 miles away, </w:t>
@@ -929,7 +923,15 @@
         <w:t>.</w:t>
       </w:r>
       <w:r>
-        <w:t xml:space="preserve"> In this thought experiment, the scientific process is the supertanker.</w:t>
+        <w:t xml:space="preserve"> In this thought experiment, the scientific process is the </w:t>
+      </w:r>
+      <w:proofErr w:type="spellStart"/>
+      <w:r>
+        <w:t>supertanker</w:t>
+      </w:r>
+      <w:proofErr w:type="spellEnd"/>
+      <w:r>
+        <w:t>.</w:t>
       </w:r>
     </w:p>
     <w:p>
@@ -964,7 +966,15 @@
         <w:t>option due to the literally astronomical costs involved.</w:t>
       </w:r>
       <w:r>
-        <w:t xml:space="preserve"> So if </w:t>
+        <w:t xml:space="preserve"> </w:t>
+      </w:r>
+      <w:proofErr w:type="gramStart"/>
+      <w:r>
+        <w:t>So</w:t>
+      </w:r>
+      <w:proofErr w:type="gramEnd"/>
+      <w:r>
+        <w:t xml:space="preserve"> if </w:t>
       </w:r>
       <w:r>
         <w:t>it</w:t>
@@ -994,8 +1004,18 @@
       <w:pPr>
         <w:pStyle w:val="BodyText"/>
       </w:pPr>
-      <w:r>
-        <w:t>Science is done behind closed doors</w:t>
+      <w:proofErr w:type="spellStart"/>
+      <w:proofErr w:type="gramStart"/>
+      <w:r>
+        <w:t>Its</w:t>
+      </w:r>
+      <w:proofErr w:type="spellEnd"/>
+      <w:proofErr w:type="gramEnd"/>
+      <w:r>
+        <w:t xml:space="preserve"> said that s</w:t>
+      </w:r>
+      <w:r>
+        <w:t>cience is done behind closed doors</w:t>
       </w:r>
       <w:r>
         <w:t>.</w:t>
@@ -1003,14 +1023,13 @@
       <w:r>
         <w:t xml:space="preserve"> </w:t>
       </w:r>
-      <w:r>
-        <w:t>Right</w:t>
-      </w:r>
-      <w:r>
-        <w:t xml:space="preserve">? </w:t>
-      </w:r>
-      <w:r>
-        <w:t xml:space="preserve">A minimum of a PhD and letters </w:t>
+      <w:proofErr w:type="gramStart"/>
+      <w:r>
+        <w:t>A</w:t>
+      </w:r>
+      <w:proofErr w:type="gramEnd"/>
+      <w:r>
+        <w:t xml:space="preserve"> minimum of a PhD and letters </w:t>
       </w:r>
       <w:r>
         <w:t xml:space="preserve">after your name </w:t>
@@ -1019,13 +1038,7 @@
         <w:t xml:space="preserve">is required to </w:t>
       </w:r>
       <w:r>
-        <w:t xml:space="preserve">even get a chance to look at the data. </w:t>
-      </w:r>
-      <w:r>
-        <w:t xml:space="preserve">Wrong. </w:t>
-      </w:r>
-      <w:r>
-        <w:t>That may have been true before the internet was invented, but things</w:t>
+        <w:t>even get a chance to look at the data. That may have been true before the internet was invented, but things</w:t>
       </w:r>
       <w:r>
         <w:t xml:space="preserve"> </w:t>
@@ -1048,100 +1061,13 @@
         <w:pStyle w:val="BodyText"/>
       </w:pPr>
       <w:r>
-        <w:t>F</w:t>
-      </w:r>
-      <w:r>
-        <w:t xml:space="preserve">unding for </w:t>
-      </w:r>
-      <w:r>
-        <w:t xml:space="preserve">space agencies and their missions </w:t>
-      </w:r>
-      <w:r>
-        <w:t xml:space="preserve">comes mainly from </w:t>
-      </w:r>
-      <w:r>
-        <w:t xml:space="preserve">governments, but it’s public </w:t>
-      </w:r>
-      <w:r>
-        <w:t>taxes that fund</w:t>
-      </w:r>
-      <w:r>
-        <w:t xml:space="preserve"> the go</w:t>
-      </w:r>
-      <w:r>
-        <w:t>vernment.</w:t>
-      </w:r>
-      <w:r>
-        <w:t xml:space="preserve"> </w:t>
-      </w:r>
-      <w:r>
-        <w:t>S</w:t>
-      </w:r>
-      <w:r>
-        <w:t xml:space="preserve">o the actual source of the funding for space agencies </w:t>
-      </w:r>
-      <w:r>
-        <w:t>is</w:t>
-      </w:r>
-      <w:r>
-        <w:t xml:space="preserve"> …. </w:t>
-      </w:r>
-      <w:r>
-        <w:t>us</w:t>
-      </w:r>
-      <w:r>
-        <w:t>, the tax payers.</w:t>
-      </w:r>
-      <w:r>
-        <w:t xml:space="preserve"> </w:t>
-      </w:r>
-      <w:r>
-        <w:t xml:space="preserve">And the relationship between the public and governments has changed </w:t>
-      </w:r>
-      <w:r>
-        <w:t>with</w:t>
-      </w:r>
-      <w:r>
-        <w:t xml:space="preserve"> </w:t>
-      </w:r>
-      <w:r>
-        <w:t xml:space="preserve">members of </w:t>
-      </w:r>
-      <w:r>
-        <w:t xml:space="preserve">the public </w:t>
+        <w:t>A</w:t>
+      </w:r>
+      <w:r>
+        <w:t xml:space="preserve">gencies are </w:t>
       </w:r>
       <w:r>
         <w:t xml:space="preserve">now </w:t>
-      </w:r>
-      <w:r>
-        <w:t xml:space="preserve">demanding more </w:t>
-      </w:r>
-      <w:r>
-        <w:t>accountability</w:t>
-      </w:r>
-      <w:r>
-        <w:t xml:space="preserve"> for the money being spent in </w:t>
-      </w:r>
-      <w:r>
-        <w:t>thei</w:t>
-      </w:r>
-      <w:r>
-        <w:t xml:space="preserve">r </w:t>
-      </w:r>
-      <w:r>
-        <w:t xml:space="preserve">name. </w:t>
-      </w:r>
-      <w:r>
-        <w:t xml:space="preserve">So </w:t>
-      </w:r>
-      <w:r>
-        <w:t xml:space="preserve">it is that </w:t>
-      </w:r>
-      <w:r>
-        <w:t>a</w:t>
-      </w:r>
-      <w:r>
-        <w:t xml:space="preserve">gencies are </w:t>
       </w:r>
       <w:r>
         <w:t xml:space="preserve">being challenged to be more accountable to the people who fund them. In the US there is the </w:t>
@@ -1191,18 +1117,57 @@
     </w:p>
     <w:p>
       <w:pPr>
+        <w:pStyle w:val="Heading2"/>
+      </w:pPr>
+      <w:r>
+        <w:t>Citizen Crowd</w:t>
+      </w:r>
+    </w:p>
+    <w:p>
+      <w:pPr>
         <w:pStyle w:val="BodyText"/>
       </w:pPr>
       <w:r>
-        <w:t>“Build it and they will come” and they did, the citizen crowd is coming with the data tsunami.</w:t>
-      </w:r>
-    </w:p>
-    <w:p>
-      <w:pPr>
-        <w:pStyle w:val="Heading2"/>
-      </w:pPr>
-      <w:r>
-        <w:t>Citizen Crowd</w:t>
+        <w:t xml:space="preserve">There </w:t>
+      </w:r>
+      <w:r>
+        <w:t xml:space="preserve">are </w:t>
+      </w:r>
+      <w:r>
+        <w:t xml:space="preserve">people out there who have a casual interest in space imagery and who are actively looking at the images coming back from missions. I count myself amongst these people. We are not planetary scientists or even experts, but we are curious about the data </w:t>
+      </w:r>
+      <w:r>
+        <w:t xml:space="preserve">and </w:t>
+      </w:r>
+      <w:r>
+        <w:t>wanting to be involved in space exploration, be it from our armchairs.</w:t>
+      </w:r>
+      <w:r>
+        <w:t xml:space="preserve"> We </w:t>
+      </w:r>
+      <w:r>
+        <w:t xml:space="preserve">to </w:t>
+      </w:r>
+      <w:r>
+        <w:t xml:space="preserve">be amongst the first to </w:t>
+      </w:r>
+      <w:r>
+        <w:t xml:space="preserve">identify </w:t>
+      </w:r>
+      <w:r>
+        <w:t xml:space="preserve">something that </w:t>
+      </w:r>
+      <w:r>
+        <w:t xml:space="preserve">will influence </w:t>
+      </w:r>
+      <w:r>
+        <w:t xml:space="preserve">scientific </w:t>
+      </w:r>
+      <w:r>
+        <w:t>thinking</w:t>
+      </w:r>
+      <w:r>
+        <w:t>.</w:t>
       </w:r>
     </w:p>
     <w:p>
@@ -1210,37 +1175,81 @@
         <w:pStyle w:val="BodyText"/>
       </w:pPr>
       <w:r>
-        <w:t xml:space="preserve">There is a nocturnal breed of people out there who have a casual interest in space imagery and who are actively looking at the images coming back from missions. I count myself amongst these strange people. We are not planetary scientists or even experts, but we are curious about the data coming back and </w:t>
-      </w:r>
-      <w:r>
-        <w:t xml:space="preserve">hope to </w:t>
-      </w:r>
-      <w:r>
-        <w:t xml:space="preserve">be amongst the first to </w:t>
-      </w:r>
-      <w:r>
-        <w:t xml:space="preserve">see </w:t>
-      </w:r>
-      <w:r>
-        <w:t xml:space="preserve">something that </w:t>
-      </w:r>
-      <w:r>
-        <w:t xml:space="preserve">will influence </w:t>
-      </w:r>
-      <w:r>
-        <w:t xml:space="preserve">scientific </w:t>
-      </w:r>
-      <w:r>
-        <w:t xml:space="preserve">thinking </w:t>
-      </w:r>
-      <w:r>
-        <w:t>about our planetary system</w:t>
-      </w:r>
-      <w:r>
-        <w:t xml:space="preserve"> and wanting to be involved in space exploration, be it from our armchairs</w:t>
-      </w:r>
-      <w:r>
-        <w:t>.</w:t>
+        <w:t xml:space="preserve">There are </w:t>
+      </w:r>
+      <w:r>
+        <w:t xml:space="preserve">many </w:t>
+      </w:r>
+      <w:r>
+        <w:t xml:space="preserve">thousands of </w:t>
+      </w:r>
+      <w:r>
+        <w:t xml:space="preserve">such space hobbyists, </w:t>
+      </w:r>
+      <w:r>
+        <w:t>citizen scientists</w:t>
+      </w:r>
+      <w:r>
+        <w:t>,</w:t>
+      </w:r>
+      <w:r>
+        <w:t xml:space="preserve"> out there who are dispersed into various disconnected forums and discussion boards, be </w:t>
+      </w:r>
+      <w:r>
+        <w:t>it on F</w:t>
+      </w:r>
+      <w:r>
+        <w:t xml:space="preserve">acebook, </w:t>
+      </w:r>
+      <w:r>
+        <w:t>LinkedIn</w:t>
+      </w:r>
+      <w:r>
+        <w:t xml:space="preserve"> groups</w:t>
+      </w:r>
+      <w:r>
+        <w:t>, Nasa</w:t>
+      </w:r>
+      <w:r>
+        <w:t>S</w:t>
+      </w:r>
+      <w:r>
+        <w:t>pace</w:t>
+      </w:r>
+      <w:r>
+        <w:t>Flight.com, UnmannedS</w:t>
+      </w:r>
+      <w:r>
+        <w:t>paceflight</w:t>
+      </w:r>
+      <w:r>
+        <w:t>.com</w:t>
+      </w:r>
+      <w:r>
+        <w:t xml:space="preserve">, </w:t>
+      </w:r>
+      <w:proofErr w:type="spellStart"/>
+      <w:r>
+        <w:t>A</w:t>
+      </w:r>
+      <w:r>
+        <w:t>bove</w:t>
+      </w:r>
+      <w:r>
+        <w:t>T</w:t>
+      </w:r>
+      <w:r>
+        <w:t>op</w:t>
+      </w:r>
+      <w:r>
+        <w:t>S</w:t>
+      </w:r>
+      <w:r>
+        <w:t>ecret</w:t>
+      </w:r>
+      <w:proofErr w:type="spellEnd"/>
+      <w:r>
+        <w:t xml:space="preserve"> or hundreds of other alternatives. </w:t>
       </w:r>
     </w:p>
     <w:p>
@@ -1248,84 +1257,6 @@
         <w:pStyle w:val="BodyText"/>
       </w:pPr>
       <w:r>
-        <w:t xml:space="preserve">There are </w:t>
-      </w:r>
-      <w:r>
-        <w:t xml:space="preserve">many </w:t>
-      </w:r>
-      <w:r>
-        <w:t xml:space="preserve">thousands of </w:t>
-      </w:r>
-      <w:r>
-        <w:t xml:space="preserve">such space hobbyists, </w:t>
-      </w:r>
-      <w:r>
-        <w:t>citizen scientists</w:t>
-      </w:r>
-      <w:r>
-        <w:t>,</w:t>
-      </w:r>
-      <w:r>
-        <w:t xml:space="preserve"> out there who are dispersed into various disconnected forums and discussion boards, be </w:t>
-      </w:r>
-      <w:r>
-        <w:t>it on F</w:t>
-      </w:r>
-      <w:r>
-        <w:t xml:space="preserve">acebook, </w:t>
-      </w:r>
-      <w:r>
-        <w:t>LinkedIn</w:t>
-      </w:r>
-      <w:r>
-        <w:t xml:space="preserve"> groups</w:t>
-      </w:r>
-      <w:r>
-        <w:t>, Nasa</w:t>
-      </w:r>
-      <w:r>
-        <w:t>S</w:t>
-      </w:r>
-      <w:r>
-        <w:t>pace</w:t>
-      </w:r>
-      <w:r>
-        <w:t>Flight.com, UnmannedS</w:t>
-      </w:r>
-      <w:r>
-        <w:t>paceflight</w:t>
-      </w:r>
-      <w:r>
-        <w:t>.com</w:t>
-      </w:r>
-      <w:r>
-        <w:t>, A</w:t>
-      </w:r>
-      <w:r>
-        <w:t>bove</w:t>
-      </w:r>
-      <w:r>
-        <w:t>T</w:t>
-      </w:r>
-      <w:r>
-        <w:t>op</w:t>
-      </w:r>
-      <w:r>
-        <w:t>S</w:t>
-      </w:r>
-      <w:r>
-        <w:t>ecret</w:t>
-      </w:r>
-      <w:r>
-        <w:t xml:space="preserve"> or hundreds of other alternatives. </w:t>
-      </w:r>
-    </w:p>
-    <w:p>
-      <w:pPr>
-        <w:pStyle w:val="BodyText"/>
-      </w:pPr>
-      <w:r>
-        <w:lastRenderedPageBreak/>
         <w:t xml:space="preserve">Efforts </w:t>
       </w:r>
       <w:r>
@@ -1389,7 +1320,15 @@
         <w:t xml:space="preserve"> ESA is no stranger to this arena either with </w:t>
       </w:r>
       <w:r>
-        <w:t>Invitations To Tender (</w:t>
+        <w:t xml:space="preserve">Invitations </w:t>
+      </w:r>
+      <w:proofErr w:type="gramStart"/>
+      <w:r>
+        <w:t>To</w:t>
+      </w:r>
+      <w:proofErr w:type="gramEnd"/>
+      <w:r>
+        <w:t xml:space="preserve"> Tender (</w:t>
       </w:r>
       <w:r>
         <w:t>ITTs</w:t>
@@ -1398,7 +1337,11 @@
         <w:t>)</w:t>
       </w:r>
       <w:r>
-        <w:t xml:space="preserve"> to investigate the use of crowd sourcing</w:t>
+        <w:t xml:space="preserve"> to investigate the use of </w:t>
+      </w:r>
+      <w:r>
+        <w:lastRenderedPageBreak/>
+        <w:t>crowd sourcing</w:t>
       </w:r>
       <w:r>
         <w:rPr>
@@ -1841,97 +1784,106 @@
         <w:t>the</w:t>
       </w:r>
       <w:r>
-        <w:t xml:space="preserve"> need to address a concern about the crowd. A colleague recently told me that agencies have a policy about not touching wacky (I put it mildly) citizens </w:t>
+        <w:t xml:space="preserve"> need to address a concern about the crowd. A colleague recently told me that agencies have a policy about not touching wacky (I put it mildly) citizens even with a 100ft barge pole. </w:t>
+      </w:r>
+      <w:r>
+        <w:t>The reason behind this is, as I mentioned</w:t>
+      </w:r>
+      <w:r>
+        <w:t>,</w:t>
+      </w:r>
+      <w:r>
+        <w:t xml:space="preserve"> the lack of structures to engage the public, and the potential impact it has to distract the agency from its mission objectives. </w:t>
+      </w:r>
+      <w:r>
+        <w:t>If the agency went to look at every rock</w:t>
+      </w:r>
+      <w:r>
+        <w:t xml:space="preserve">, </w:t>
+      </w:r>
+      <w:r>
+        <w:t xml:space="preserve">about which </w:t>
+      </w:r>
+      <w:r>
+        <w:t xml:space="preserve">some crazy person </w:t>
+      </w:r>
+      <w:r>
+        <w:t>had an unscientific hypothesis that it wasn’t a rock</w:t>
+      </w:r>
+      <w:r>
+        <w:t>,</w:t>
+      </w:r>
+      <w:r>
+        <w:t xml:space="preserve"> </w:t>
+      </w:r>
+      <w:r>
+        <w:t>they would not be able to focus on their mission.</w:t>
+      </w:r>
+      <w:r>
+        <w:t xml:space="preserve"> </w:t>
+      </w:r>
+    </w:p>
+    <w:p>
+      <w:pPr>
+        <w:pStyle w:val="BodyText"/>
+      </w:pPr>
+      <w:r>
+        <w:t>I accept this.</w:t>
+      </w:r>
+      <w:r>
+        <w:t xml:space="preserve"> Though in my view a</w:t>
+      </w:r>
+      <w:r>
+        <w:t>n</w:t>
+      </w:r>
+      <w:r>
+        <w:t xml:space="preserve"> approach </w:t>
+      </w:r>
+      <w:r>
+        <w:t xml:space="preserve">other </w:t>
+      </w:r>
+      <w:r>
+        <w:t xml:space="preserve">than </w:t>
+      </w:r>
+      <w:r>
+        <w:t>scientific silence is needed</w:t>
+      </w:r>
+      <w:r>
+        <w:t xml:space="preserve">. </w:t>
+      </w:r>
+      <w:r>
+        <w:t xml:space="preserve">Agencies </w:t>
+      </w:r>
+      <w:r>
+        <w:t xml:space="preserve">need </w:t>
+      </w:r>
+      <w:r>
+        <w:t>to recognise diversity</w:t>
+      </w:r>
+      <w:r>
+        <w:t xml:space="preserve">, </w:t>
+      </w:r>
+      <w:r>
+        <w:t xml:space="preserve">i.e.; </w:t>
+      </w:r>
+      <w:r>
+        <w:t>the op</w:t>
+      </w:r>
+      <w:r>
+        <w:t>portunity to educate the public. I think</w:t>
+      </w:r>
+      <w:r>
+        <w:t xml:space="preserve"> it’s</w:t>
+      </w:r>
+      <w:r>
+        <w:t xml:space="preserve"> important to </w:t>
+      </w:r>
+      <w:r>
+        <w:t xml:space="preserve">recognise that this is something they need to get to grips with as they simply </w:t>
       </w:r>
       <w:r>
         <w:lastRenderedPageBreak/>
-        <w:t xml:space="preserve">even with a 100ft barge pole. </w:t>
-      </w:r>
-      <w:r>
-        <w:t>The reason behind this is, as I mentioned</w:t>
-      </w:r>
-      <w:r>
-        <w:t>,</w:t>
-      </w:r>
-      <w:r>
-        <w:t xml:space="preserve"> the lack of structures to engage the public, and the potential impact it has to distract the agency from its mission objectives. </w:t>
-      </w:r>
-      <w:r>
-        <w:t xml:space="preserve">If the agency went to look at every rock </w:t>
-      </w:r>
-      <w:r>
-        <w:t xml:space="preserve">about which </w:t>
-      </w:r>
-      <w:r>
-        <w:t xml:space="preserve">some crazy person </w:t>
-      </w:r>
-      <w:r>
-        <w:t xml:space="preserve">had an unscientific hypothesis that it wasn’t a rock </w:t>
-      </w:r>
-      <w:r>
-        <w:t>they would not be able to focus on their mission.</w:t>
-      </w:r>
-      <w:r>
-        <w:t xml:space="preserve"> </w:t>
-      </w:r>
-    </w:p>
-    <w:p>
-      <w:pPr>
-        <w:pStyle w:val="BodyText"/>
-      </w:pPr>
-      <w:r>
-        <w:t>I accept this.</w:t>
-      </w:r>
-      <w:r>
-        <w:t xml:space="preserve"> Though in my view a</w:t>
-      </w:r>
-      <w:r>
-        <w:t>n</w:t>
-      </w:r>
-      <w:r>
-        <w:t xml:space="preserve"> approach </w:t>
-      </w:r>
-      <w:r>
-        <w:t xml:space="preserve">other </w:t>
-      </w:r>
-      <w:r>
-        <w:t xml:space="preserve">than </w:t>
-      </w:r>
-      <w:r>
-        <w:t>scientific silence is needed</w:t>
-      </w:r>
-      <w:r>
-        <w:t xml:space="preserve">. </w:t>
-      </w:r>
-      <w:r>
-        <w:t xml:space="preserve">Agencies </w:t>
-      </w:r>
-      <w:r>
-        <w:t xml:space="preserve">need </w:t>
-      </w:r>
-      <w:r>
-        <w:t>to recognise diversity</w:t>
-      </w:r>
-      <w:r>
-        <w:t xml:space="preserve">, </w:t>
-      </w:r>
-      <w:r>
-        <w:t xml:space="preserve">i.e.; </w:t>
-      </w:r>
-      <w:r>
-        <w:t>the op</w:t>
-      </w:r>
-      <w:r>
-        <w:t>portunity to educate the public. I think</w:t>
-      </w:r>
-      <w:r>
-        <w:t xml:space="preserve"> it’s</w:t>
-      </w:r>
-      <w:r>
-        <w:t xml:space="preserve"> important to </w:t>
-      </w:r>
-      <w:r>
-        <w:t>recognise that this is something they need to get to grips with as they simply don’t have the resources to analyse</w:t>
+        <w:t>don’t have the resources to analyse</w:t>
       </w:r>
       <w:r>
         <w:t xml:space="preserve"> everything. The agency needs the </w:t>
@@ -2017,7 +1969,7 @@
             <w:rStyle w:val="Hyperlink"/>
             <w:sz w:val="24"/>
           </w:rPr>
-          <w:t>http://www.mars-browser.co.uk/curiosityb/</w:t>
+          <w:t>http://www.mars-browser.co.uk/curiosity/</w:t>
         </w:r>
       </w:hyperlink>
     </w:p>
@@ -2034,7 +1986,35 @@
         <w:pStyle w:val="BodyText"/>
       </w:pPr>
       <w:r>
-        <w:t xml:space="preserve">The prototype application took approximately 300 man hours to write, is written in PHP and JQuery and can be run on almost any computer </w:t>
+        <w:t>The prototype application</w:t>
+      </w:r>
+      <w:r>
+        <w:t xml:space="preserve">, which </w:t>
+      </w:r>
+      <w:r>
+        <w:t xml:space="preserve">took approximately </w:t>
+      </w:r>
+      <w:proofErr w:type="gramStart"/>
+      <w:r>
+        <w:t>3</w:t>
+      </w:r>
+      <w:r>
+        <w:t>0</w:t>
+      </w:r>
+      <w:r>
+        <w:t>00 man</w:t>
+      </w:r>
+      <w:proofErr w:type="gramEnd"/>
+      <w:r>
+        <w:t xml:space="preserve"> hours to write, is written in PHP and </w:t>
+      </w:r>
+      <w:proofErr w:type="spellStart"/>
+      <w:r>
+        <w:t>JQuery</w:t>
+      </w:r>
+      <w:proofErr w:type="spellEnd"/>
+      <w:r>
+        <w:t xml:space="preserve"> and can be run on almost any computer </w:t>
       </w:r>
       <w:r>
         <w:t xml:space="preserve">or web hosting </w:t>
@@ -2046,7 +2026,13 @@
         <w:t>can support Apache and PHP</w:t>
       </w:r>
       <w:r>
-        <w:t xml:space="preserve">. The application is simple to deploy and run and does not use a database </w:t>
+        <w:t>. The application is simple to deploy and run</w:t>
+      </w:r>
+      <w:r>
+        <w:t xml:space="preserve">, </w:t>
+      </w:r>
+      <w:r>
+        <w:t xml:space="preserve">does not use a database </w:t>
       </w:r>
       <w:r>
         <w:t>server and has a low CPU overhead.</w:t>
@@ -2057,19 +2043,7 @@
         <w:pStyle w:val="BodyText"/>
       </w:pPr>
       <w:r>
-        <w:t>The application is a continuing work in progress. At this stage the prototype shows the function</w:t>
-      </w:r>
-      <w:r>
-        <w:t xml:space="preserve">ality </w:t>
-      </w:r>
-      <w:r>
-        <w:t xml:space="preserve">of the browser and the ability to seamlessly combine multiple sources of data. Further functions continue to be added, and the application is being </w:t>
-      </w:r>
-      <w:r>
-        <w:t>re-designed</w:t>
-      </w:r>
-      <w:r>
-        <w:t>.</w:t>
+        <w:t xml:space="preserve">The application is a continuing work in progress. </w:t>
       </w:r>
     </w:p>
     <w:p>
@@ -2194,9 +2168,11 @@
       <w:r>
         <w:t xml:space="preserve">nstruments relevant to the sol are retrieved asynchronously using </w:t>
       </w:r>
+      <w:proofErr w:type="spellStart"/>
       <w:r>
         <w:t>JQuery</w:t>
       </w:r>
+      <w:proofErr w:type="spellEnd"/>
       <w:r>
         <w:t xml:space="preserve"> and shown in the list </w:t>
       </w:r>
@@ -2478,7 +2454,15 @@
       </w:pPr>
       <w:r>
         <w:lastRenderedPageBreak/>
-        <w:t>A click thru calendar is provided to see what other images are available in the sol and what instruments provided the image:</w:t>
+        <w:t xml:space="preserve">A click thru calendar is provided to see what other images are available in the </w:t>
+      </w:r>
+      <w:proofErr w:type="spellStart"/>
+      <w:r>
+        <w:t>sol</w:t>
+      </w:r>
+      <w:proofErr w:type="spellEnd"/>
+      <w:r>
+        <w:t xml:space="preserve"> and what instruments provided the image:</w:t>
       </w:r>
     </w:p>
     <w:p>
@@ -3079,11 +3063,16 @@
       <w:r>
         <w:t xml:space="preserve">A catalogue of sols that have </w:t>
       </w:r>
+      <w:proofErr w:type="spellStart"/>
       <w:r>
         <w:t>G</w:t>
       </w:r>
       <w:r>
-        <w:t xml:space="preserve">igapans (high resolution interactive panoramas created by stitching multiple images) associated to them </w:t>
+        <w:t>igapans</w:t>
+      </w:r>
+      <w:proofErr w:type="spellEnd"/>
+      <w:r>
+        <w:t xml:space="preserve"> (high resolution interactive panoramas created by stitching multiple images) associated to them </w:t>
       </w:r>
       <w:r>
         <w:t xml:space="preserve">is </w:t>
@@ -3095,10 +3084,18 @@
         <w:t xml:space="preserve"> t</w:t>
       </w:r>
       <w:r>
-        <w:t>hese G</w:t>
-      </w:r>
-      <w:r>
-        <w:t xml:space="preserve">igapans were created by a fellow citizen scientist. Shown below is a </w:t>
+        <w:t xml:space="preserve">hese </w:t>
+      </w:r>
+      <w:proofErr w:type="spellStart"/>
+      <w:r>
+        <w:t>G</w:t>
+      </w:r>
+      <w:r>
+        <w:t>igapans</w:t>
+      </w:r>
+      <w:proofErr w:type="spellEnd"/>
+      <w:r>
+        <w:t xml:space="preserve"> were created by a fellow citizen scientist. Shown below is a </w:t>
       </w:r>
       <w:r>
         <w:t xml:space="preserve">progressive </w:t>
@@ -3552,7 +3549,23 @@
         <w:t xml:space="preserve"> </w:t>
       </w:r>
       <w:r>
-        <w:t xml:space="preserve"> When I started this project I didn’t know how to do JQuery, parse PDS data or integrate Google Earth. </w:t>
+        <w:t xml:space="preserve"> When I started this </w:t>
+      </w:r>
+      <w:proofErr w:type="gramStart"/>
+      <w:r>
+        <w:t>project</w:t>
+      </w:r>
+      <w:proofErr w:type="gramEnd"/>
+      <w:r>
+        <w:t xml:space="preserve"> I didn’t know how to do </w:t>
+      </w:r>
+      <w:proofErr w:type="spellStart"/>
+      <w:r>
+        <w:t>JQuery</w:t>
+      </w:r>
+      <w:proofErr w:type="spellEnd"/>
+      <w:r>
+        <w:t xml:space="preserve">, parse PDS data or integrate Google Earth. </w:t>
       </w:r>
       <w:r>
         <w:t>My advice is d</w:t>
@@ -3570,7 +3583,15 @@
         <w:t>Michael</w:t>
       </w:r>
       <w:r>
-        <w:t xml:space="preserve"> Buble </w:t>
+        <w:t xml:space="preserve"> </w:t>
+      </w:r>
+      <w:proofErr w:type="spellStart"/>
+      <w:r>
+        <w:t>Buble</w:t>
+      </w:r>
+      <w:proofErr w:type="spellEnd"/>
+      <w:r>
+        <w:t xml:space="preserve"> </w:t>
       </w:r>
       <w:r>
         <w:t>song that goes “I just haven’t met you yet”</w:t>
@@ -3584,7 +3605,21 @@
         <w:pStyle w:val="BodyText"/>
       </w:pPr>
       <w:r>
-        <w:t xml:space="preserve">If you are interested in helping out with the curiosity browser I would welcome your input. Please check out my subjects on Cynergi Conversations or drop </w:t>
+        <w:t xml:space="preserve">If you are interested in helping out with the curiosity </w:t>
+      </w:r>
+      <w:proofErr w:type="gramStart"/>
+      <w:r>
+        <w:t>browser</w:t>
+      </w:r>
+      <w:proofErr w:type="gramEnd"/>
+      <w:r>
+        <w:t xml:space="preserve"> </w:t>
+      </w:r>
+      <w:r>
+        <w:t>p</w:t>
+      </w:r>
+      <w:r>
+        <w:t xml:space="preserve">lease drop </w:t>
       </w:r>
       <w:hyperlink r:id="rId35" w:history="1">
         <w:r>
@@ -7260,10 +7295,141 @@
 </file>
 
 <file path=customXml/item2.xml><?xml version="1.0" encoding="utf-8"?>
-<b:Sources xmlns:b="http://schemas.openxmlformats.org/officeDocument/2006/bibliography" xmlns="http://schemas.openxmlformats.org/officeDocument/2006/bibliography" SelectedStyle="\APA.XSL" StyleName="APA"/>
+<?mso-contentType ?>
+<FormTemplates xmlns="http://schemas.microsoft.com/sharepoint/v3/contenttype/forms">
+  <Display>DocumentLibraryForm</Display>
+  <Edit>DocumentLibraryForm</Edit>
+  <New>DocumentLibraryForm</New>
+</FormTemplates>
 </file>
 
 <file path=customXml/item3.xml><?xml version="1.0" encoding="utf-8"?>
+<?mso-contentType ?>
+<spe:Receivers xmlns:spe="http://schemas.microsoft.com/sharepoint/events">
+  <Receiver>
+    <Name>ItemUpdatedEventHandlerForConceptSearch</Name>
+    <Synchronization>Default</Synchronization>
+    <Type>10002</Type>
+    <SequenceNumber>10001</SequenceNumber>
+    <Assembly>conceptSearching.Sharepoint.ContentTypes, Version=1.0.0.0, Culture=neutral, PublicKeyToken=858f8f13980e4745</Assembly>
+    <Class>conceptSearching.Sharepoint.ContentTypes.CSHandleEvent</Class>
+    <Data/>
+    <Filter/>
+  </Receiver>
+  <Receiver>
+    <Name>ItemCheckedInEventHandlerForConceptSearch</Name>
+    <Synchronization>Default</Synchronization>
+    <Type>10004</Type>
+    <SequenceNumber>10002</SequenceNumber>
+    <Assembly>conceptSearching.Sharepoint.ContentTypes, Version=1.0.0.0, Culture=neutral, PublicKeyToken=858f8f13980e4745</Assembly>
+    <Class>conceptSearching.Sharepoint.ContentTypes.CSHandleEvent</Class>
+    <Data/>
+    <Filter/>
+  </Receiver>
+  <Receiver>
+    <Name>ItemUncheckedOutEventHandlerForConceptSearch</Name>
+    <Synchronization>Default</Synchronization>
+    <Type>10006</Type>
+    <SequenceNumber>10003</SequenceNumber>
+    <Assembly>conceptSearching.Sharepoint.ContentTypes, Version=1.0.0.0, Culture=neutral, PublicKeyToken=858f8f13980e4745</Assembly>
+    <Class>conceptSearching.Sharepoint.ContentTypes.CSHandleEvent</Class>
+    <Data/>
+    <Filter/>
+  </Receiver>
+  <Receiver>
+    <Name>ItemAddedEventHandlerForConceptSearch</Name>
+    <Synchronization>Default</Synchronization>
+    <Type>10001</Type>
+    <SequenceNumber>10004</SequenceNumber>
+    <Assembly>conceptSearching.Sharepoint.ContentTypes, Version=1.0.0.0, Culture=neutral, PublicKeyToken=858f8f13980e4745</Assembly>
+    <Class>conceptSearching.Sharepoint.ContentTypes.CSHandleEvent</Class>
+    <Data/>
+    <Filter/>
+  </Receiver>
+  <Receiver>
+    <Name>ItemFileMovedEventHandlerForConceptSearch</Name>
+    <Synchronization>Default</Synchronization>
+    <Type>10009</Type>
+    <SequenceNumber>10005</SequenceNumber>
+    <Assembly>conceptSearching.Sharepoint.ContentTypes, Version=1.0.0.0, Culture=neutral, PublicKeyToken=858f8f13980e4745</Assembly>
+    <Class>conceptSearching.Sharepoint.ContentTypes.CSHandleEvent</Class>
+    <Data/>
+    <Filter/>
+  </Receiver>
+  <Receiver>
+    <Name>ItemDeletedEventHandlerForConceptSearch</Name>
+    <Synchronization>Default</Synchronization>
+    <Type>10003</Type>
+    <SequenceNumber>10006</SequenceNumber>
+    <Assembly>conceptSearching.Sharepoint.ContentTypes, Version=1.0.0.0, Culture=neutral, PublicKeyToken=858f8f13980e4745</Assembly>
+    <Class>conceptSearching.Sharepoint.ContentTypes.CSHandleEvent</Class>
+    <Data/>
+    <Filter/>
+  </Receiver>
+  <Receiver>
+    <Name>ItemUpdatedEventHandlerForConceptSearch</Name>
+    <Synchronization>Asynchronous</Synchronization>
+    <Type>10002</Type>
+    <SequenceNumber>10001</SequenceNumber>
+    <Assembly>conceptSearching.Sharepoint.ContentTypes2010, Version=1.0.0.0, Culture=neutral, PublicKeyToken=858f8f13980e4745</Assembly>
+    <Class>conceptSearching.Sharepoint.ContentTypes2010.CSHandleEvent</Class>
+    <Data/>
+    <Filter/>
+  </Receiver>
+  <Receiver>
+    <Name>ItemCheckedInEventHandlerForConceptSearch</Name>
+    <Synchronization>Asynchronous</Synchronization>
+    <Type>10004</Type>
+    <SequenceNumber>10002</SequenceNumber>
+    <Assembly>conceptSearching.Sharepoint.ContentTypes2010, Version=1.0.0.0, Culture=neutral, PublicKeyToken=858f8f13980e4745</Assembly>
+    <Class>conceptSearching.Sharepoint.ContentTypes2010.CSHandleEvent</Class>
+    <Data/>
+    <Filter/>
+  </Receiver>
+  <Receiver>
+    <Name>ItemUncheckedOutEventHandlerForConceptSearch</Name>
+    <Synchronization>Asynchronous</Synchronization>
+    <Type>10006</Type>
+    <SequenceNumber>10003</SequenceNumber>
+    <Assembly>conceptSearching.Sharepoint.ContentTypes2010, Version=1.0.0.0, Culture=neutral, PublicKeyToken=858f8f13980e4745</Assembly>
+    <Class>conceptSearching.Sharepoint.ContentTypes2010.CSHandleEvent</Class>
+    <Data/>
+    <Filter/>
+  </Receiver>
+  <Receiver>
+    <Name>ItemAddedEventHandlerForConceptSearch</Name>
+    <Synchronization>Asynchronous</Synchronization>
+    <Type>10001</Type>
+    <SequenceNumber>10004</SequenceNumber>
+    <Assembly>conceptSearching.Sharepoint.ContentTypes2010, Version=1.0.0.0, Culture=neutral, PublicKeyToken=858f8f13980e4745</Assembly>
+    <Class>conceptSearching.Sharepoint.ContentTypes2010.CSHandleEvent</Class>
+    <Data/>
+    <Filter/>
+  </Receiver>
+  <Receiver>
+    <Name>ItemFileMovedEventHandlerForConceptSearch</Name>
+    <Synchronization>Asynchronous</Synchronization>
+    <Type>10009</Type>
+    <SequenceNumber>10005</SequenceNumber>
+    <Assembly>conceptSearching.Sharepoint.ContentTypes2010, Version=1.0.0.0, Culture=neutral, PublicKeyToken=858f8f13980e4745</Assembly>
+    <Class>conceptSearching.Sharepoint.ContentTypes2010.CSHandleEvent</Class>
+    <Data/>
+    <Filter/>
+  </Receiver>
+  <Receiver>
+    <Name>ItemDeletedEventHandlerForConceptSearch</Name>
+    <Synchronization>Asynchronous</Synchronization>
+    <Type>10003</Type>
+    <SequenceNumber>10006</SequenceNumber>
+    <Assembly>conceptSearching.Sharepoint.ContentTypes2010, Version=1.0.0.0, Culture=neutral, PublicKeyToken=858f8f13980e4745</Assembly>
+    <Class>conceptSearching.Sharepoint.ContentTypes2010.CSHandleEvent</Class>
+    <Data/>
+    <Filter/>
+  </Receiver>
+</spe:Receivers>
+</file>
+
+<file path=customXml/item4.xml><?xml version="1.0" encoding="utf-8"?>
 <ct:contentTypeSchema xmlns:ct="http://schemas.microsoft.com/office/2006/metadata/contentType" xmlns:ma="http://schemas.microsoft.com/office/2006/metadata/properties/metaAttributes" ct:_="" ma:_="" ma:contentTypeName="Business Support" ma:contentTypeID="0x010100DCE5D5DBCBA6844C95AAA11EB3A32719002FF8385B8572694FA7ACC1CC37F60277" ma:contentTypeVersion="18" ma:contentTypeDescription="" ma:contentTypeScope="" ma:versionID="e0ba392b6265031d42de28c4bc370cb1">
   <xsd:schema xmlns:xsd="http://www.w3.org/2001/XMLSchema" xmlns:xs="http://www.w3.org/2001/XMLSchema" xmlns:p="http://schemas.microsoft.com/office/2006/metadata/properties" xmlns:ns1="http://schemas.microsoft.com/sharepoint/v3" xmlns:ns2="d95a5b16-1b8d-4c7c-9ebf-89c0983b6970" targetNamespace="http://schemas.microsoft.com/office/2006/metadata/properties" ma:root="true" ma:fieldsID="9765cc688533be3b9af59efa1c9d6dfb" ns1:_="" ns2:_="">
     <xsd:import namespace="http://schemas.microsoft.com/sharepoint/v3"/>
@@ -7701,139 +7867,8 @@
 </ct:contentTypeSchema>
 </file>
 
-<file path=customXml/item4.xml><?xml version="1.0" encoding="utf-8"?>
-<?mso-contentType ?>
-<spe:Receivers xmlns:spe="http://schemas.microsoft.com/sharepoint/events">
-  <Receiver>
-    <Name>ItemUpdatedEventHandlerForConceptSearch</Name>
-    <Synchronization>Default</Synchronization>
-    <Type>10002</Type>
-    <SequenceNumber>10001</SequenceNumber>
-    <Assembly>conceptSearching.Sharepoint.ContentTypes, Version=1.0.0.0, Culture=neutral, PublicKeyToken=858f8f13980e4745</Assembly>
-    <Class>conceptSearching.Sharepoint.ContentTypes.CSHandleEvent</Class>
-    <Data/>
-    <Filter/>
-  </Receiver>
-  <Receiver>
-    <Name>ItemCheckedInEventHandlerForConceptSearch</Name>
-    <Synchronization>Default</Synchronization>
-    <Type>10004</Type>
-    <SequenceNumber>10002</SequenceNumber>
-    <Assembly>conceptSearching.Sharepoint.ContentTypes, Version=1.0.0.0, Culture=neutral, PublicKeyToken=858f8f13980e4745</Assembly>
-    <Class>conceptSearching.Sharepoint.ContentTypes.CSHandleEvent</Class>
-    <Data/>
-    <Filter/>
-  </Receiver>
-  <Receiver>
-    <Name>ItemUncheckedOutEventHandlerForConceptSearch</Name>
-    <Synchronization>Default</Synchronization>
-    <Type>10006</Type>
-    <SequenceNumber>10003</SequenceNumber>
-    <Assembly>conceptSearching.Sharepoint.ContentTypes, Version=1.0.0.0, Culture=neutral, PublicKeyToken=858f8f13980e4745</Assembly>
-    <Class>conceptSearching.Sharepoint.ContentTypes.CSHandleEvent</Class>
-    <Data/>
-    <Filter/>
-  </Receiver>
-  <Receiver>
-    <Name>ItemAddedEventHandlerForConceptSearch</Name>
-    <Synchronization>Default</Synchronization>
-    <Type>10001</Type>
-    <SequenceNumber>10004</SequenceNumber>
-    <Assembly>conceptSearching.Sharepoint.ContentTypes, Version=1.0.0.0, Culture=neutral, PublicKeyToken=858f8f13980e4745</Assembly>
-    <Class>conceptSearching.Sharepoint.ContentTypes.CSHandleEvent</Class>
-    <Data/>
-    <Filter/>
-  </Receiver>
-  <Receiver>
-    <Name>ItemFileMovedEventHandlerForConceptSearch</Name>
-    <Synchronization>Default</Synchronization>
-    <Type>10009</Type>
-    <SequenceNumber>10005</SequenceNumber>
-    <Assembly>conceptSearching.Sharepoint.ContentTypes, Version=1.0.0.0, Culture=neutral, PublicKeyToken=858f8f13980e4745</Assembly>
-    <Class>conceptSearching.Sharepoint.ContentTypes.CSHandleEvent</Class>
-    <Data/>
-    <Filter/>
-  </Receiver>
-  <Receiver>
-    <Name>ItemDeletedEventHandlerForConceptSearch</Name>
-    <Synchronization>Default</Synchronization>
-    <Type>10003</Type>
-    <SequenceNumber>10006</SequenceNumber>
-    <Assembly>conceptSearching.Sharepoint.ContentTypes, Version=1.0.0.0, Culture=neutral, PublicKeyToken=858f8f13980e4745</Assembly>
-    <Class>conceptSearching.Sharepoint.ContentTypes.CSHandleEvent</Class>
-    <Data/>
-    <Filter/>
-  </Receiver>
-  <Receiver>
-    <Name>ItemUpdatedEventHandlerForConceptSearch</Name>
-    <Synchronization>Asynchronous</Synchronization>
-    <Type>10002</Type>
-    <SequenceNumber>10001</SequenceNumber>
-    <Assembly>conceptSearching.Sharepoint.ContentTypes2010, Version=1.0.0.0, Culture=neutral, PublicKeyToken=858f8f13980e4745</Assembly>
-    <Class>conceptSearching.Sharepoint.ContentTypes2010.CSHandleEvent</Class>
-    <Data/>
-    <Filter/>
-  </Receiver>
-  <Receiver>
-    <Name>ItemCheckedInEventHandlerForConceptSearch</Name>
-    <Synchronization>Asynchronous</Synchronization>
-    <Type>10004</Type>
-    <SequenceNumber>10002</SequenceNumber>
-    <Assembly>conceptSearching.Sharepoint.ContentTypes2010, Version=1.0.0.0, Culture=neutral, PublicKeyToken=858f8f13980e4745</Assembly>
-    <Class>conceptSearching.Sharepoint.ContentTypes2010.CSHandleEvent</Class>
-    <Data/>
-    <Filter/>
-  </Receiver>
-  <Receiver>
-    <Name>ItemUncheckedOutEventHandlerForConceptSearch</Name>
-    <Synchronization>Asynchronous</Synchronization>
-    <Type>10006</Type>
-    <SequenceNumber>10003</SequenceNumber>
-    <Assembly>conceptSearching.Sharepoint.ContentTypes2010, Version=1.0.0.0, Culture=neutral, PublicKeyToken=858f8f13980e4745</Assembly>
-    <Class>conceptSearching.Sharepoint.ContentTypes2010.CSHandleEvent</Class>
-    <Data/>
-    <Filter/>
-  </Receiver>
-  <Receiver>
-    <Name>ItemAddedEventHandlerForConceptSearch</Name>
-    <Synchronization>Asynchronous</Synchronization>
-    <Type>10001</Type>
-    <SequenceNumber>10004</SequenceNumber>
-    <Assembly>conceptSearching.Sharepoint.ContentTypes2010, Version=1.0.0.0, Culture=neutral, PublicKeyToken=858f8f13980e4745</Assembly>
-    <Class>conceptSearching.Sharepoint.ContentTypes2010.CSHandleEvent</Class>
-    <Data/>
-    <Filter/>
-  </Receiver>
-  <Receiver>
-    <Name>ItemFileMovedEventHandlerForConceptSearch</Name>
-    <Synchronization>Asynchronous</Synchronization>
-    <Type>10009</Type>
-    <SequenceNumber>10005</SequenceNumber>
-    <Assembly>conceptSearching.Sharepoint.ContentTypes2010, Version=1.0.0.0, Culture=neutral, PublicKeyToken=858f8f13980e4745</Assembly>
-    <Class>conceptSearching.Sharepoint.ContentTypes2010.CSHandleEvent</Class>
-    <Data/>
-    <Filter/>
-  </Receiver>
-  <Receiver>
-    <Name>ItemDeletedEventHandlerForConceptSearch</Name>
-    <Synchronization>Asynchronous</Synchronization>
-    <Type>10003</Type>
-    <SequenceNumber>10006</SequenceNumber>
-    <Assembly>conceptSearching.Sharepoint.ContentTypes2010, Version=1.0.0.0, Culture=neutral, PublicKeyToken=858f8f13980e4745</Assembly>
-    <Class>conceptSearching.Sharepoint.ContentTypes2010.CSHandleEvent</Class>
-    <Data/>
-    <Filter/>
-  </Receiver>
-</spe:Receivers>
-</file>
-
 <file path=customXml/item5.xml><?xml version="1.0" encoding="utf-8"?>
-<?mso-contentType ?>
-<FormTemplates xmlns="http://schemas.microsoft.com/sharepoint/v3/contenttype/forms">
-  <Display>DocumentLibraryForm</Display>
-  <Edit>DocumentLibraryForm</Edit>
-  <New>DocumentLibraryForm</New>
-</FormTemplates>
+<b:Sources xmlns:b="http://schemas.openxmlformats.org/officeDocument/2006/bibliography" xmlns="http://schemas.openxmlformats.org/officeDocument/2006/bibliography" SelectedStyle="\APA.XSL" StyleName="APA"/>
 </file>
 
 <file path=customXml/itemProps1.xml><?xml version="1.0" encoding="utf-8"?>
@@ -7848,14 +7883,22 @@
 </file>
 
 <file path=customXml/itemProps2.xml><?xml version="1.0" encoding="utf-8"?>
-<ds:datastoreItem xmlns:ds="http://schemas.openxmlformats.org/officeDocument/2006/customXml" ds:itemID="{7284DD38-C146-4E93-88FB-6103EEA311A3}">
+<ds:datastoreItem xmlns:ds="http://schemas.openxmlformats.org/officeDocument/2006/customXml" ds:itemID="{94820443-7B8E-4F08-8785-A4C295288C72}">
   <ds:schemaRefs>
-    <ds:schemaRef ds:uri="http://schemas.openxmlformats.org/officeDocument/2006/bibliography"/>
+    <ds:schemaRef ds:uri="http://schemas.microsoft.com/sharepoint/v3/contenttype/forms"/>
   </ds:schemaRefs>
 </ds:datastoreItem>
 </file>
 
 <file path=customXml/itemProps3.xml><?xml version="1.0" encoding="utf-8"?>
+<ds:datastoreItem xmlns:ds="http://schemas.openxmlformats.org/officeDocument/2006/customXml" ds:itemID="{1C1BE241-1F76-45BB-9F2F-4CC21266817A}">
+  <ds:schemaRefs>
+    <ds:schemaRef ds:uri="http://schemas.microsoft.com/sharepoint/events"/>
+  </ds:schemaRefs>
+</ds:datastoreItem>
+</file>
+
+<file path=customXml/itemProps4.xml><?xml version="1.0" encoding="utf-8"?>
 <ds:datastoreItem xmlns:ds="http://schemas.openxmlformats.org/officeDocument/2006/customXml" ds:itemID="{D9DC5F58-5721-4DA9-AA6D-5C2B8CA05E24}">
   <ds:schemaRefs>
     <ds:schemaRef ds:uri="http://schemas.microsoft.com/office/2006/metadata/contentType"/>
@@ -7874,18 +7917,10 @@
 </ds:datastoreItem>
 </file>
 
-<file path=customXml/itemProps4.xml><?xml version="1.0" encoding="utf-8"?>
-<ds:datastoreItem xmlns:ds="http://schemas.openxmlformats.org/officeDocument/2006/customXml" ds:itemID="{1C1BE241-1F76-45BB-9F2F-4CC21266817A}">
+<file path=customXml/itemProps5.xml><?xml version="1.0" encoding="utf-8"?>
+<ds:datastoreItem xmlns:ds="http://schemas.openxmlformats.org/officeDocument/2006/customXml" ds:itemID="{7284DD38-C146-4E93-88FB-6103EEA311A3}">
   <ds:schemaRefs>
-    <ds:schemaRef ds:uri="http://schemas.microsoft.com/sharepoint/events"/>
-  </ds:schemaRefs>
-</ds:datastoreItem>
-</file>
-
-<file path=customXml/itemProps5.xml><?xml version="1.0" encoding="utf-8"?>
-<ds:datastoreItem xmlns:ds="http://schemas.openxmlformats.org/officeDocument/2006/customXml" ds:itemID="{94820443-7B8E-4F08-8785-A4C295288C72}">
-  <ds:schemaRefs>
-    <ds:schemaRef ds:uri="http://schemas.microsoft.com/sharepoint/v3/contenttype/forms"/>
+    <ds:schemaRef ds:uri="http://schemas.openxmlformats.org/officeDocument/2006/bibliography"/>
   </ds:schemaRefs>
 </ds:datastoreItem>
 </file>
</xml_diff>